<commit_message>
varzesh added new title and desc
</commit_message>
<xml_diff>
--- a/varzesh/varzesh.docx
+++ b/varzesh/varzesh.docx
@@ -65,7 +65,7 @@
           <w:r>
             <w:fldChar w:fldCharType="separate"/>
           </w:r>
-          <w:hyperlink w:anchor="_Toc55373497" w:history="1">
+          <w:hyperlink w:anchor="_Toc58395771" w:history="1">
             <w:r>
               <w:rPr>
                 <w:rStyle w:val="Hyperlink"/>
@@ -145,7 +145,7 @@
                 <w:noProof/>
                 <w:webHidden/>
               </w:rPr>
-              <w:instrText xml:space="preserve"> PAGEREF _Toc55373497 \h </w:instrText>
+              <w:instrText xml:space="preserve"> PAGEREF _Toc58395771 \h </w:instrText>
             </w:r>
             <w:r>
               <w:rPr>
@@ -164,8 +164,9 @@
               <w:rPr>
                 <w:noProof/>
                 <w:webHidden/>
-              </w:rPr>
-              <w:t>2</w:t>
+                <w:rtl/>
+              </w:rPr>
+              <w:t>3</w:t>
             </w:r>
             <w:r>
               <w:rPr>
@@ -188,7 +189,7 @@
               <w:noProof/>
             </w:rPr>
           </w:pPr>
-          <w:hyperlink w:anchor="_Toc55373498" w:history="1">
+          <w:hyperlink w:anchor="_Toc58395772" w:history="1">
             <w:r>
               <w:rPr>
                 <w:rStyle w:val="Hyperlink"/>
@@ -268,7 +269,7 @@
                 <w:noProof/>
                 <w:webHidden/>
               </w:rPr>
-              <w:instrText xml:space="preserve"> PAGEREF _Toc55373498 \h </w:instrText>
+              <w:instrText xml:space="preserve"> PAGEREF _Toc58395772 \h </w:instrText>
             </w:r>
             <w:r>
               <w:rPr>
@@ -287,8 +288,9 @@
               <w:rPr>
                 <w:noProof/>
                 <w:webHidden/>
-              </w:rPr>
-              <w:t>2</w:t>
+                <w:rtl/>
+              </w:rPr>
+              <w:t>3</w:t>
             </w:r>
             <w:r>
               <w:rPr>
@@ -311,7 +313,7 @@
               <w:noProof/>
             </w:rPr>
           </w:pPr>
-          <w:hyperlink w:anchor="_Toc55373499" w:history="1">
+          <w:hyperlink w:anchor="_Toc58395773" w:history="1">
             <w:r>
               <w:rPr>
                 <w:rStyle w:val="Hyperlink"/>
@@ -391,7 +393,7 @@
                 <w:noProof/>
                 <w:webHidden/>
               </w:rPr>
-              <w:instrText xml:space="preserve"> PAGEREF _Toc55373499 \h </w:instrText>
+              <w:instrText xml:space="preserve"> PAGEREF _Toc58395773 \h </w:instrText>
             </w:r>
             <w:r>
               <w:rPr>
@@ -410,8 +412,9 @@
               <w:rPr>
                 <w:noProof/>
                 <w:webHidden/>
-              </w:rPr>
-              <w:t>2</w:t>
+                <w:rtl/>
+              </w:rPr>
+              <w:t>3</w:t>
             </w:r>
             <w:r>
               <w:rPr>
@@ -434,7 +437,7 @@
               <w:noProof/>
             </w:rPr>
           </w:pPr>
-          <w:hyperlink w:anchor="_Toc55373500" w:history="1">
+          <w:hyperlink w:anchor="_Toc58395774" w:history="1">
             <w:r>
               <w:rPr>
                 <w:rStyle w:val="Hyperlink"/>
@@ -514,7 +517,7 @@
                 <w:noProof/>
                 <w:webHidden/>
               </w:rPr>
-              <w:instrText xml:space="preserve"> PAGEREF _Toc55373500 \h </w:instrText>
+              <w:instrText xml:space="preserve"> PAGEREF _Toc58395774 \h </w:instrText>
             </w:r>
             <w:r>
               <w:rPr>
@@ -533,8 +536,9 @@
               <w:rPr>
                 <w:noProof/>
                 <w:webHidden/>
-              </w:rPr>
-              <w:t>2</w:t>
+                <w:rtl/>
+              </w:rPr>
+              <w:t>3</w:t>
             </w:r>
             <w:r>
               <w:rPr>
@@ -553,7 +557,7 @@
               <w:noProof/>
             </w:rPr>
           </w:pPr>
-          <w:hyperlink w:anchor="_Toc55373501" w:history="1">
+          <w:hyperlink w:anchor="_Toc58395775" w:history="1">
             <w:r>
               <w:rPr>
                 <w:rStyle w:val="Hyperlink"/>
@@ -633,7 +637,7 @@
                 <w:noProof/>
                 <w:webHidden/>
               </w:rPr>
-              <w:instrText xml:space="preserve"> PAGEREF _Toc55373501 \h </w:instrText>
+              <w:instrText xml:space="preserve"> PAGEREF _Toc58395775 \h </w:instrText>
             </w:r>
             <w:r>
               <w:rPr>
@@ -652,8 +656,9 @@
               <w:rPr>
                 <w:noProof/>
                 <w:webHidden/>
-              </w:rPr>
-              <w:t>2</w:t>
+                <w:rtl/>
+              </w:rPr>
+              <w:t>3</w:t>
             </w:r>
             <w:r>
               <w:rPr>
@@ -676,7 +681,7 @@
               <w:noProof/>
             </w:rPr>
           </w:pPr>
-          <w:hyperlink w:anchor="_Toc55373502" w:history="1">
+          <w:hyperlink w:anchor="_Toc58395776" w:history="1">
             <w:r>
               <w:rPr>
                 <w:rStyle w:val="Hyperlink"/>
@@ -780,7 +785,7 @@
                 <w:noProof/>
                 <w:webHidden/>
               </w:rPr>
-              <w:instrText xml:space="preserve"> PAGEREF _Toc55373502 \h </w:instrText>
+              <w:instrText xml:space="preserve"> PAGEREF _Toc58395776 \h </w:instrText>
             </w:r>
             <w:r>
               <w:rPr>
@@ -799,8 +804,9 @@
               <w:rPr>
                 <w:noProof/>
                 <w:webHidden/>
-              </w:rPr>
-              <w:t>2</w:t>
+                <w:rtl/>
+              </w:rPr>
+              <w:t>3</w:t>
             </w:r>
             <w:r>
               <w:rPr>
@@ -823,7 +829,7 @@
               <w:noProof/>
             </w:rPr>
           </w:pPr>
-          <w:hyperlink w:anchor="_Toc55373503" w:history="1">
+          <w:hyperlink w:anchor="_Toc58395777" w:history="1">
             <w:r>
               <w:rPr>
                 <w:rStyle w:val="Hyperlink"/>
@@ -855,7 +861,7 @@
                 <w:noProof/>
                 <w:webHidden/>
               </w:rPr>
-              <w:instrText xml:space="preserve"> PAGEREF _Toc55373503 \h </w:instrText>
+              <w:instrText xml:space="preserve"> PAGEREF _Toc58395777 \h </w:instrText>
             </w:r>
             <w:r>
               <w:rPr>
@@ -874,8 +880,9 @@
               <w:rPr>
                 <w:noProof/>
                 <w:webHidden/>
-              </w:rPr>
-              <w:t>3</w:t>
+                <w:rtl/>
+              </w:rPr>
+              <w:t>4</w:t>
             </w:r>
             <w:r>
               <w:rPr>
@@ -894,7 +901,7 @@
               <w:noProof/>
             </w:rPr>
           </w:pPr>
-          <w:hyperlink w:anchor="_Toc55373504" w:history="1">
+          <w:hyperlink w:anchor="_Toc58395778" w:history="1">
             <w:r>
               <w:rPr>
                 <w:rStyle w:val="Hyperlink"/>
@@ -974,7 +981,7 @@
                 <w:noProof/>
                 <w:webHidden/>
               </w:rPr>
-              <w:instrText xml:space="preserve"> PAGEREF _Toc55373504 \h </w:instrText>
+              <w:instrText xml:space="preserve"> PAGEREF _Toc58395778 \h </w:instrText>
             </w:r>
             <w:r>
               <w:rPr>
@@ -993,8 +1000,9 @@
               <w:rPr>
                 <w:noProof/>
                 <w:webHidden/>
-              </w:rPr>
-              <w:t>4</w:t>
+                <w:rtl/>
+              </w:rPr>
+              <w:t>5</w:t>
             </w:r>
             <w:r>
               <w:rPr>
@@ -1017,7 +1025,7 @@
               <w:noProof/>
             </w:rPr>
           </w:pPr>
-          <w:hyperlink w:anchor="_Toc55373505" w:history="1">
+          <w:hyperlink w:anchor="_Toc58395779" w:history="1">
             <w:r>
               <w:rPr>
                 <w:rStyle w:val="Hyperlink"/>
@@ -1049,7 +1057,7 @@
                 <w:noProof/>
                 <w:webHidden/>
               </w:rPr>
-              <w:instrText xml:space="preserve"> PAGEREF _Toc55373505 \h </w:instrText>
+              <w:instrText xml:space="preserve"> PAGEREF _Toc58395779 \h </w:instrText>
             </w:r>
             <w:r>
               <w:rPr>
@@ -1068,8 +1076,9 @@
               <w:rPr>
                 <w:noProof/>
                 <w:webHidden/>
-              </w:rPr>
-              <w:t>4</w:t>
+                <w:rtl/>
+              </w:rPr>
+              <w:t>5</w:t>
             </w:r>
             <w:r>
               <w:rPr>
@@ -1092,7 +1101,7 @@
               <w:noProof/>
             </w:rPr>
           </w:pPr>
-          <w:hyperlink w:anchor="_Toc55373506" w:history="1">
+          <w:hyperlink w:anchor="_Toc58395780" w:history="1">
             <w:r>
               <w:rPr>
                 <w:rStyle w:val="Hyperlink"/>
@@ -1256,7 +1265,7 @@
                 <w:noProof/>
                 <w:webHidden/>
               </w:rPr>
-              <w:instrText xml:space="preserve"> PAGEREF _Toc55373506 \h </w:instrText>
+              <w:instrText xml:space="preserve"> PAGEREF _Toc58395780 \h </w:instrText>
             </w:r>
             <w:r>
               <w:rPr>
@@ -1275,8 +1284,9 @@
               <w:rPr>
                 <w:noProof/>
                 <w:webHidden/>
-              </w:rPr>
-              <w:t>4</w:t>
+                <w:rtl/>
+              </w:rPr>
+              <w:t>5</w:t>
             </w:r>
             <w:r>
               <w:rPr>
@@ -1299,7 +1309,7 @@
               <w:noProof/>
             </w:rPr>
           </w:pPr>
-          <w:hyperlink w:anchor="_Toc55373507" w:history="1">
+          <w:hyperlink w:anchor="_Toc58395781" w:history="1">
             <w:r>
               <w:rPr>
                 <w:rStyle w:val="Hyperlink"/>
@@ -1545,7 +1555,7 @@
                 <w:noProof/>
                 <w:webHidden/>
               </w:rPr>
-              <w:instrText xml:space="preserve"> PAGEREF _Toc55373507 \h </w:instrText>
+              <w:instrText xml:space="preserve"> PAGEREF _Toc58395781 \h </w:instrText>
             </w:r>
             <w:r>
               <w:rPr>
@@ -1564,8 +1574,9 @@
               <w:rPr>
                 <w:noProof/>
                 <w:webHidden/>
-              </w:rPr>
-              <w:t>4</w:t>
+                <w:rtl/>
+              </w:rPr>
+              <w:t>5</w:t>
             </w:r>
             <w:r>
               <w:rPr>
@@ -1588,7 +1599,7 @@
               <w:noProof/>
             </w:rPr>
           </w:pPr>
-          <w:hyperlink w:anchor="_Toc55373508" w:history="1">
+          <w:hyperlink w:anchor="_Toc58395782" w:history="1">
             <w:r>
               <w:rPr>
                 <w:rStyle w:val="Hyperlink"/>
@@ -1620,7 +1631,7 @@
                 <w:noProof/>
                 <w:webHidden/>
               </w:rPr>
-              <w:instrText xml:space="preserve"> PAGEREF _Toc55373508 \h </w:instrText>
+              <w:instrText xml:space="preserve"> PAGEREF _Toc58395782 \h </w:instrText>
             </w:r>
             <w:r>
               <w:rPr>
@@ -1639,8 +1650,9 @@
               <w:rPr>
                 <w:noProof/>
                 <w:webHidden/>
-              </w:rPr>
-              <w:t>4</w:t>
+                <w:rtl/>
+              </w:rPr>
+              <w:t>5</w:t>
             </w:r>
             <w:r>
               <w:rPr>
@@ -1663,7 +1675,7 @@
               <w:noProof/>
             </w:rPr>
           </w:pPr>
-          <w:hyperlink w:anchor="_Toc55373509" w:history="1">
+          <w:hyperlink w:anchor="_Toc58395783" w:history="1">
             <w:r>
               <w:rPr>
                 <w:rStyle w:val="Hyperlink"/>
@@ -1767,7 +1779,7 @@
                 <w:noProof/>
                 <w:webHidden/>
               </w:rPr>
-              <w:instrText xml:space="preserve"> PAGEREF _Toc55373509 \h </w:instrText>
+              <w:instrText xml:space="preserve"> PAGEREF _Toc58395783 \h </w:instrText>
             </w:r>
             <w:r>
               <w:rPr>
@@ -1786,8 +1798,9 @@
               <w:rPr>
                 <w:noProof/>
                 <w:webHidden/>
-              </w:rPr>
-              <w:t>4</w:t>
+                <w:rtl/>
+              </w:rPr>
+              <w:t>5</w:t>
             </w:r>
             <w:r>
               <w:rPr>
@@ -1810,7 +1823,7 @@
               <w:noProof/>
             </w:rPr>
           </w:pPr>
-          <w:hyperlink w:anchor="_Toc55373510" w:history="1">
+          <w:hyperlink w:anchor="_Toc58395784" w:history="1">
             <w:r>
               <w:rPr>
                 <w:rStyle w:val="Hyperlink"/>
@@ -1950,7 +1963,7 @@
                 <w:noProof/>
                 <w:webHidden/>
               </w:rPr>
-              <w:instrText xml:space="preserve"> PAGEREF _Toc55373510 \h </w:instrText>
+              <w:instrText xml:space="preserve"> PAGEREF _Toc58395784 \h </w:instrText>
             </w:r>
             <w:r>
               <w:rPr>
@@ -1969,6 +1982,7 @@
               <w:rPr>
                 <w:noProof/>
                 <w:webHidden/>
+                <w:rtl/>
               </w:rPr>
               <w:t>5</w:t>
             </w:r>
@@ -1993,7 +2007,7 @@
               <w:noProof/>
             </w:rPr>
           </w:pPr>
-          <w:hyperlink w:anchor="_Toc55373511" w:history="1">
+          <w:hyperlink w:anchor="_Toc58395785" w:history="1">
             <w:r>
               <w:rPr>
                 <w:rStyle w:val="Hyperlink"/>
@@ -2157,7 +2171,7 @@
                 <w:noProof/>
                 <w:webHidden/>
               </w:rPr>
-              <w:instrText xml:space="preserve"> PAGEREF _Toc55373511 \h </w:instrText>
+              <w:instrText xml:space="preserve"> PAGEREF _Toc58395785 \h </w:instrText>
             </w:r>
             <w:r>
               <w:rPr>
@@ -2176,8 +2190,9 @@
               <w:rPr>
                 <w:noProof/>
                 <w:webHidden/>
-              </w:rPr>
-              <w:t>5</w:t>
+                <w:rtl/>
+              </w:rPr>
+              <w:t>6</w:t>
             </w:r>
             <w:r>
               <w:rPr>
@@ -2200,7 +2215,7 @@
               <w:noProof/>
             </w:rPr>
           </w:pPr>
-          <w:hyperlink w:anchor="_Toc55373512" w:history="1">
+          <w:hyperlink w:anchor="_Toc58395786" w:history="1">
             <w:r>
               <w:rPr>
                 <w:rStyle w:val="Hyperlink"/>
@@ -2292,7 +2307,7 @@
                 <w:noProof/>
                 <w:webHidden/>
               </w:rPr>
-              <w:instrText xml:space="preserve"> PAGEREF _Toc55373512 \h </w:instrText>
+              <w:instrText xml:space="preserve"> PAGEREF _Toc58395786 \h </w:instrText>
             </w:r>
             <w:r>
               <w:rPr>
@@ -2311,8 +2326,9 @@
               <w:rPr>
                 <w:noProof/>
                 <w:webHidden/>
-              </w:rPr>
-              <w:t>5</w:t>
+                <w:rtl/>
+              </w:rPr>
+              <w:t>6</w:t>
             </w:r>
             <w:r>
               <w:rPr>
@@ -2335,7 +2351,7 @@
               <w:noProof/>
             </w:rPr>
           </w:pPr>
-          <w:hyperlink w:anchor="_Toc55373513" w:history="1">
+          <w:hyperlink w:anchor="_Toc58395787" w:history="1">
             <w:r>
               <w:rPr>
                 <w:rStyle w:val="Hyperlink"/>
@@ -2367,7 +2383,7 @@
                 <w:noProof/>
                 <w:webHidden/>
               </w:rPr>
-              <w:instrText xml:space="preserve"> PAGEREF _Toc55373513 \h </w:instrText>
+              <w:instrText xml:space="preserve"> PAGEREF _Toc58395787 \h </w:instrText>
             </w:r>
             <w:r>
               <w:rPr>
@@ -2386,8 +2402,9 @@
               <w:rPr>
                 <w:noProof/>
                 <w:webHidden/>
-              </w:rPr>
-              <w:t>5</w:t>
+                <w:rtl/>
+              </w:rPr>
+              <w:t>6</w:t>
             </w:r>
             <w:r>
               <w:rPr>
@@ -2410,7 +2427,7 @@
               <w:noProof/>
             </w:rPr>
           </w:pPr>
-          <w:hyperlink w:anchor="_Toc55373514" w:history="1">
+          <w:hyperlink w:anchor="_Toc58395788" w:history="1">
             <w:r>
               <w:rPr>
                 <w:rStyle w:val="Hyperlink"/>
@@ -2466,7 +2483,7 @@
                 <w:noProof/>
                 <w:webHidden/>
               </w:rPr>
-              <w:instrText xml:space="preserve"> PAGEREF _Toc55373514 \h </w:instrText>
+              <w:instrText xml:space="preserve"> PAGEREF _Toc58395788 \h </w:instrText>
             </w:r>
             <w:r>
               <w:rPr>
@@ -2485,8 +2502,9 @@
               <w:rPr>
                 <w:noProof/>
                 <w:webHidden/>
-              </w:rPr>
-              <w:t>5</w:t>
+                <w:rtl/>
+              </w:rPr>
+              <w:t>6</w:t>
             </w:r>
             <w:r>
               <w:rPr>
@@ -2509,7 +2527,7 @@
               <w:noProof/>
             </w:rPr>
           </w:pPr>
-          <w:hyperlink w:anchor="_Toc55373515" w:history="1">
+          <w:hyperlink w:anchor="_Toc58395789" w:history="1">
             <w:r>
               <w:rPr>
                 <w:rStyle w:val="Hyperlink"/>
@@ -2601,7 +2619,7 @@
                 <w:noProof/>
                 <w:webHidden/>
               </w:rPr>
-              <w:instrText xml:space="preserve"> PAGEREF _Toc55373515 \h </w:instrText>
+              <w:instrText xml:space="preserve"> PAGEREF _Toc58395789 \h </w:instrText>
             </w:r>
             <w:r>
               <w:rPr>
@@ -2620,8 +2638,9 @@
               <w:rPr>
                 <w:noProof/>
                 <w:webHidden/>
-              </w:rPr>
-              <w:t>5</w:t>
+                <w:rtl/>
+              </w:rPr>
+              <w:t>6</w:t>
             </w:r>
             <w:r>
               <w:rPr>
@@ -2644,7 +2663,7 @@
               <w:noProof/>
             </w:rPr>
           </w:pPr>
-          <w:hyperlink w:anchor="_Toc55373516" w:history="1">
+          <w:hyperlink w:anchor="_Toc58395790" w:history="1">
             <w:r>
               <w:rPr>
                 <w:rStyle w:val="Hyperlink"/>
@@ -2676,7 +2695,7 @@
                 <w:noProof/>
                 <w:webHidden/>
               </w:rPr>
-              <w:instrText xml:space="preserve"> PAGEREF _Toc55373516 \h </w:instrText>
+              <w:instrText xml:space="preserve"> PAGEREF _Toc58395790 \h </w:instrText>
             </w:r>
             <w:r>
               <w:rPr>
@@ -2695,6 +2714,7 @@
               <w:rPr>
                 <w:noProof/>
                 <w:webHidden/>
+                <w:rtl/>
               </w:rPr>
               <w:t>6</w:t>
             </w:r>
@@ -2719,7 +2739,7 @@
               <w:noProof/>
             </w:rPr>
           </w:pPr>
-          <w:hyperlink w:anchor="_Toc55373517" w:history="1">
+          <w:hyperlink w:anchor="_Toc58395791" w:history="1">
             <w:r>
               <w:rPr>
                 <w:rStyle w:val="Hyperlink"/>
@@ -2787,7 +2807,7 @@
                 <w:noProof/>
                 <w:webHidden/>
               </w:rPr>
-              <w:instrText xml:space="preserve"> PAGEREF _Toc55373517 \h </w:instrText>
+              <w:instrText xml:space="preserve"> PAGEREF _Toc58395791 \h </w:instrText>
             </w:r>
             <w:r>
               <w:rPr>
@@ -2806,8 +2826,9 @@
               <w:rPr>
                 <w:noProof/>
                 <w:webHidden/>
-              </w:rPr>
-              <w:t>6</w:t>
+                <w:rtl/>
+              </w:rPr>
+              <w:t>7</w:t>
             </w:r>
             <w:r>
               <w:rPr>
@@ -2830,7 +2851,7 @@
               <w:noProof/>
             </w:rPr>
           </w:pPr>
-          <w:hyperlink w:anchor="_Toc55373518" w:history="1">
+          <w:hyperlink w:anchor="_Toc58395792" w:history="1">
             <w:r>
               <w:rPr>
                 <w:rStyle w:val="Hyperlink"/>
@@ -2896,7 +2917,7 @@
                 <w:noProof/>
                 <w:webHidden/>
               </w:rPr>
-              <w:instrText xml:space="preserve"> PAGEREF _Toc55373518 \h </w:instrText>
+              <w:instrText xml:space="preserve"> PAGEREF _Toc58395792 \h </w:instrText>
             </w:r>
             <w:r>
               <w:rPr>
@@ -2915,8 +2936,9 @@
               <w:rPr>
                 <w:noProof/>
                 <w:webHidden/>
-              </w:rPr>
-              <w:t>6</w:t>
+                <w:rtl/>
+              </w:rPr>
+              <w:t>7</w:t>
             </w:r>
             <w:r>
               <w:rPr>
@@ -2939,7 +2961,7 @@
               <w:noProof/>
             </w:rPr>
           </w:pPr>
-          <w:hyperlink w:anchor="_Toc55373519" w:history="1">
+          <w:hyperlink w:anchor="_Toc58395793" w:history="1">
             <w:r>
               <w:rPr>
                 <w:rStyle w:val="Hyperlink"/>
@@ -3019,7 +3041,7 @@
                 <w:noProof/>
                 <w:webHidden/>
               </w:rPr>
-              <w:instrText xml:space="preserve"> PAGEREF _Toc55373519 \h </w:instrText>
+              <w:instrText xml:space="preserve"> PAGEREF _Toc58395793 \h </w:instrText>
             </w:r>
             <w:r>
               <w:rPr>
@@ -3038,8 +3060,9 @@
               <w:rPr>
                 <w:noProof/>
                 <w:webHidden/>
-              </w:rPr>
-              <w:t>6</w:t>
+                <w:rtl/>
+              </w:rPr>
+              <w:t>7</w:t>
             </w:r>
             <w:r>
               <w:rPr>
@@ -3062,7 +3085,7 @@
               <w:noProof/>
             </w:rPr>
           </w:pPr>
-          <w:hyperlink w:anchor="_Toc55373520" w:history="1">
+          <w:hyperlink w:anchor="_Toc58395794" w:history="1">
             <w:r>
               <w:rPr>
                 <w:rStyle w:val="Hyperlink"/>
@@ -3154,7 +3177,7 @@
                 <w:noProof/>
                 <w:webHidden/>
               </w:rPr>
-              <w:instrText xml:space="preserve"> PAGEREF _Toc55373520 \h </w:instrText>
+              <w:instrText xml:space="preserve"> PAGEREF _Toc58395794 \h </w:instrText>
             </w:r>
             <w:r>
               <w:rPr>
@@ -3173,8 +3196,9 @@
               <w:rPr>
                 <w:noProof/>
                 <w:webHidden/>
-              </w:rPr>
-              <w:t>6</w:t>
+                <w:rtl/>
+              </w:rPr>
+              <w:t>7</w:t>
             </w:r>
             <w:r>
               <w:rPr>
@@ -3197,7 +3221,7 @@
               <w:noProof/>
             </w:rPr>
           </w:pPr>
-          <w:hyperlink w:anchor="_Toc55373521" w:history="1">
+          <w:hyperlink w:anchor="_Toc58395795" w:history="1">
             <w:r>
               <w:rPr>
                 <w:rStyle w:val="Hyperlink"/>
@@ -3229,7 +3253,7 @@
                 <w:noProof/>
                 <w:webHidden/>
               </w:rPr>
-              <w:instrText xml:space="preserve"> PAGEREF _Toc55373521 \h </w:instrText>
+              <w:instrText xml:space="preserve"> PAGEREF _Toc58395795 \h </w:instrText>
             </w:r>
             <w:r>
               <w:rPr>
@@ -3248,8 +3272,645 @@
               <w:rPr>
                 <w:noProof/>
                 <w:webHidden/>
+                <w:rtl/>
               </w:rPr>
               <w:t>7</w:t>
+            </w:r>
+            <w:r>
+              <w:rPr>
+                <w:noProof/>
+                <w:webHidden/>
+              </w:rPr>
+              <w:fldChar w:fldCharType="end"/>
+            </w:r>
+          </w:hyperlink>
+        </w:p>
+        <w:p>
+          <w:pPr>
+            <w:pStyle w:val="TOC1"/>
+            <w:rPr>
+              <w:rFonts w:eastAsiaTheme="minorEastAsia"/>
+              <w:noProof/>
+            </w:rPr>
+          </w:pPr>
+          <w:hyperlink w:anchor="_Toc58395796" w:history="1">
+            <w:r>
+              <w:rPr>
+                <w:rStyle w:val="Hyperlink"/>
+                <w:rFonts w:ascii="Vazir" w:hAnsi="Vazir" w:cs="Vazir"/>
+                <w:b/>
+                <w:bCs/>
+                <w:noProof/>
+                <w:rtl/>
+                <w:lang w:bidi="fa-IR"/>
+              </w:rPr>
+              <w:t>تعر</w:t>
+            </w:r>
+            <w:r>
+              <w:rPr>
+                <w:rStyle w:val="Hyperlink"/>
+                <w:rFonts w:ascii="Vazir" w:hAnsi="Vazir" w:cs="Vazir" w:hint="cs"/>
+                <w:b/>
+                <w:bCs/>
+                <w:noProof/>
+                <w:rtl/>
+                <w:lang w:bidi="fa-IR"/>
+              </w:rPr>
+              <w:t>ی</w:t>
+            </w:r>
+            <w:r>
+              <w:rPr>
+                <w:rStyle w:val="Hyperlink"/>
+                <w:rFonts w:ascii="Vazir" w:hAnsi="Vazir" w:cs="Vazir" w:hint="eastAsia"/>
+                <w:b/>
+                <w:bCs/>
+                <w:noProof/>
+                <w:rtl/>
+                <w:lang w:bidi="fa-IR"/>
+              </w:rPr>
+              <w:t>ف</w:t>
+            </w:r>
+            <w:r>
+              <w:rPr>
+                <w:noProof/>
+                <w:webHidden/>
+              </w:rPr>
+              <w:tab/>
+            </w:r>
+            <w:r>
+              <w:rPr>
+                <w:noProof/>
+                <w:webHidden/>
+              </w:rPr>
+              <w:fldChar w:fldCharType="begin"/>
+            </w:r>
+            <w:r>
+              <w:rPr>
+                <w:noProof/>
+                <w:webHidden/>
+              </w:rPr>
+              <w:instrText xml:space="preserve"> PAGEREF _Toc58395796 \h </w:instrText>
+            </w:r>
+            <w:r>
+              <w:rPr>
+                <w:noProof/>
+                <w:webHidden/>
+              </w:rPr>
+            </w:r>
+            <w:r>
+              <w:rPr>
+                <w:noProof/>
+                <w:webHidden/>
+              </w:rPr>
+              <w:fldChar w:fldCharType="separate"/>
+            </w:r>
+            <w:r>
+              <w:rPr>
+                <w:noProof/>
+                <w:webHidden/>
+                <w:rtl/>
+              </w:rPr>
+              <w:t>9</w:t>
+            </w:r>
+            <w:r>
+              <w:rPr>
+                <w:noProof/>
+                <w:webHidden/>
+              </w:rPr>
+              <w:fldChar w:fldCharType="end"/>
+            </w:r>
+          </w:hyperlink>
+        </w:p>
+        <w:p>
+          <w:pPr>
+            <w:pStyle w:val="TOC1"/>
+            <w:rPr>
+              <w:rFonts w:eastAsiaTheme="minorEastAsia"/>
+              <w:noProof/>
+            </w:rPr>
+          </w:pPr>
+          <w:hyperlink w:anchor="_Toc58395797" w:history="1">
+            <w:r>
+              <w:rPr>
+                <w:rStyle w:val="Hyperlink"/>
+                <w:rFonts w:ascii="Vazir" w:hAnsi="Vazir" w:cs="Vazir"/>
+                <w:b/>
+                <w:bCs/>
+                <w:noProof/>
+                <w:rtl/>
+                <w:lang w:bidi="fa-IR"/>
+              </w:rPr>
+              <w:t>آزمون انعطاف پذ</w:t>
+            </w:r>
+            <w:r>
+              <w:rPr>
+                <w:rStyle w:val="Hyperlink"/>
+                <w:rFonts w:ascii="Vazir" w:hAnsi="Vazir" w:cs="Vazir" w:hint="cs"/>
+                <w:b/>
+                <w:bCs/>
+                <w:noProof/>
+                <w:rtl/>
+                <w:lang w:bidi="fa-IR"/>
+              </w:rPr>
+              <w:t>ی</w:t>
+            </w:r>
+            <w:r>
+              <w:rPr>
+                <w:rStyle w:val="Hyperlink"/>
+                <w:rFonts w:ascii="Vazir" w:hAnsi="Vazir" w:cs="Vazir" w:hint="eastAsia"/>
+                <w:b/>
+                <w:bCs/>
+                <w:noProof/>
+                <w:rtl/>
+                <w:lang w:bidi="fa-IR"/>
+              </w:rPr>
+              <w:t>ر</w:t>
+            </w:r>
+            <w:r>
+              <w:rPr>
+                <w:rStyle w:val="Hyperlink"/>
+                <w:rFonts w:ascii="Vazir" w:hAnsi="Vazir" w:cs="Vazir" w:hint="cs"/>
+                <w:b/>
+                <w:bCs/>
+                <w:noProof/>
+                <w:rtl/>
+                <w:lang w:bidi="fa-IR"/>
+              </w:rPr>
+              <w:t>ی</w:t>
+            </w:r>
+            <w:r>
+              <w:rPr>
+                <w:rStyle w:val="Hyperlink"/>
+                <w:rFonts w:ascii="Vazir" w:hAnsi="Vazir" w:cs="Vazir"/>
+                <w:b/>
+                <w:bCs/>
+                <w:noProof/>
+                <w:rtl/>
+                <w:lang w:bidi="fa-IR"/>
+              </w:rPr>
+              <w:t xml:space="preserve"> مفصل ها</w:t>
+            </w:r>
+            <w:r>
+              <w:rPr>
+                <w:noProof/>
+                <w:webHidden/>
+              </w:rPr>
+              <w:tab/>
+            </w:r>
+            <w:r>
+              <w:rPr>
+                <w:noProof/>
+                <w:webHidden/>
+              </w:rPr>
+              <w:fldChar w:fldCharType="begin"/>
+            </w:r>
+            <w:r>
+              <w:rPr>
+                <w:noProof/>
+                <w:webHidden/>
+              </w:rPr>
+              <w:instrText xml:space="preserve"> PAGEREF _Toc58395797 \h </w:instrText>
+            </w:r>
+            <w:r>
+              <w:rPr>
+                <w:noProof/>
+                <w:webHidden/>
+              </w:rPr>
+            </w:r>
+            <w:r>
+              <w:rPr>
+                <w:noProof/>
+                <w:webHidden/>
+              </w:rPr>
+              <w:fldChar w:fldCharType="separate"/>
+            </w:r>
+            <w:r>
+              <w:rPr>
+                <w:noProof/>
+                <w:webHidden/>
+                <w:rtl/>
+              </w:rPr>
+              <w:t>9</w:t>
+            </w:r>
+            <w:r>
+              <w:rPr>
+                <w:noProof/>
+                <w:webHidden/>
+              </w:rPr>
+              <w:fldChar w:fldCharType="end"/>
+            </w:r>
+          </w:hyperlink>
+        </w:p>
+        <w:p>
+          <w:pPr>
+            <w:pStyle w:val="TOC1"/>
+            <w:rPr>
+              <w:rFonts w:eastAsiaTheme="minorEastAsia"/>
+              <w:noProof/>
+            </w:rPr>
+          </w:pPr>
+          <w:hyperlink w:anchor="_Toc58395798" w:history="1">
+            <w:r>
+              <w:rPr>
+                <w:rStyle w:val="Hyperlink"/>
+                <w:rFonts w:ascii="Vazir" w:hAnsi="Vazir" w:cs="Vazir"/>
+                <w:b/>
+                <w:bCs/>
+                <w:noProof/>
+                <w:rtl/>
+                <w:lang w:bidi="fa-IR"/>
+              </w:rPr>
+              <w:t>سرعت</w:t>
+            </w:r>
+            <w:r>
+              <w:rPr>
+                <w:noProof/>
+                <w:webHidden/>
+              </w:rPr>
+              <w:tab/>
+            </w:r>
+            <w:r>
+              <w:rPr>
+                <w:noProof/>
+                <w:webHidden/>
+              </w:rPr>
+              <w:fldChar w:fldCharType="begin"/>
+            </w:r>
+            <w:r>
+              <w:rPr>
+                <w:noProof/>
+                <w:webHidden/>
+              </w:rPr>
+              <w:instrText xml:space="preserve"> PAGEREF _Toc58395798 \h </w:instrText>
+            </w:r>
+            <w:r>
+              <w:rPr>
+                <w:noProof/>
+                <w:webHidden/>
+              </w:rPr>
+            </w:r>
+            <w:r>
+              <w:rPr>
+                <w:noProof/>
+                <w:webHidden/>
+              </w:rPr>
+              <w:fldChar w:fldCharType="separate"/>
+            </w:r>
+            <w:r>
+              <w:rPr>
+                <w:noProof/>
+                <w:webHidden/>
+                <w:rtl/>
+              </w:rPr>
+              <w:t>10</w:t>
+            </w:r>
+            <w:r>
+              <w:rPr>
+                <w:noProof/>
+                <w:webHidden/>
+              </w:rPr>
+              <w:fldChar w:fldCharType="end"/>
+            </w:r>
+          </w:hyperlink>
+        </w:p>
+        <w:p>
+          <w:pPr>
+            <w:pStyle w:val="TOC2"/>
+            <w:tabs>
+              <w:tab w:val="right" w:leader="dot" w:pos="9350"/>
+            </w:tabs>
+            <w:bidi/>
+            <w:rPr>
+              <w:rFonts w:eastAsiaTheme="minorEastAsia"/>
+              <w:noProof/>
+            </w:rPr>
+          </w:pPr>
+          <w:hyperlink w:anchor="_Toc58395799" w:history="1">
+            <w:r>
+              <w:rPr>
+                <w:rStyle w:val="Hyperlink"/>
+                <w:rFonts w:ascii="Vazir" w:hAnsi="Vazir" w:cs="Vazir"/>
+                <w:b/>
+                <w:bCs/>
+                <w:noProof/>
+                <w:rtl/>
+                <w:lang w:bidi="fa-IR"/>
+              </w:rPr>
+              <w:t>وسا</w:t>
+            </w:r>
+            <w:r>
+              <w:rPr>
+                <w:rStyle w:val="Hyperlink"/>
+                <w:rFonts w:ascii="Vazir" w:hAnsi="Vazir" w:cs="Vazir" w:hint="cs"/>
+                <w:b/>
+                <w:bCs/>
+                <w:noProof/>
+                <w:rtl/>
+                <w:lang w:bidi="fa-IR"/>
+              </w:rPr>
+              <w:t>ی</w:t>
+            </w:r>
+            <w:r>
+              <w:rPr>
+                <w:rStyle w:val="Hyperlink"/>
+                <w:rFonts w:ascii="Vazir" w:hAnsi="Vazir" w:cs="Vazir" w:hint="eastAsia"/>
+                <w:b/>
+                <w:bCs/>
+                <w:noProof/>
+                <w:rtl/>
+                <w:lang w:bidi="fa-IR"/>
+              </w:rPr>
+              <w:t>ل</w:t>
+            </w:r>
+            <w:r>
+              <w:rPr>
+                <w:rStyle w:val="Hyperlink"/>
+                <w:rFonts w:ascii="Vazir" w:hAnsi="Vazir" w:cs="Vazir"/>
+                <w:b/>
+                <w:bCs/>
+                <w:noProof/>
+                <w:rtl/>
+                <w:lang w:bidi="fa-IR"/>
+              </w:rPr>
+              <w:t xml:space="preserve"> مناسب در آزمون دو</w:t>
+            </w:r>
+            <w:r>
+              <w:rPr>
+                <w:rStyle w:val="Hyperlink"/>
+                <w:rFonts w:ascii="Vazir" w:hAnsi="Vazir" w:cs="Vazir" w:hint="cs"/>
+                <w:b/>
+                <w:bCs/>
+                <w:noProof/>
+                <w:rtl/>
+                <w:lang w:bidi="fa-IR"/>
+              </w:rPr>
+              <w:t>ی</w:t>
+            </w:r>
+            <w:r>
+              <w:rPr>
+                <w:rStyle w:val="Hyperlink"/>
+                <w:rFonts w:ascii="Vazir" w:hAnsi="Vazir" w:cs="Vazir"/>
+                <w:b/>
+                <w:bCs/>
+                <w:noProof/>
+                <w:rtl/>
+                <w:lang w:bidi="fa-IR"/>
+              </w:rPr>
+              <w:t xml:space="preserve"> سرعت 60 متر:</w:t>
+            </w:r>
+            <w:r>
+              <w:rPr>
+                <w:noProof/>
+                <w:webHidden/>
+              </w:rPr>
+              <w:tab/>
+            </w:r>
+            <w:r>
+              <w:rPr>
+                <w:noProof/>
+                <w:webHidden/>
+              </w:rPr>
+              <w:fldChar w:fldCharType="begin"/>
+            </w:r>
+            <w:r>
+              <w:rPr>
+                <w:noProof/>
+                <w:webHidden/>
+              </w:rPr>
+              <w:instrText xml:space="preserve"> PAGEREF _Toc58395799 \h </w:instrText>
+            </w:r>
+            <w:r>
+              <w:rPr>
+                <w:noProof/>
+                <w:webHidden/>
+              </w:rPr>
+            </w:r>
+            <w:r>
+              <w:rPr>
+                <w:noProof/>
+                <w:webHidden/>
+              </w:rPr>
+              <w:fldChar w:fldCharType="separate"/>
+            </w:r>
+            <w:r>
+              <w:rPr>
+                <w:noProof/>
+                <w:webHidden/>
+                <w:rtl/>
+              </w:rPr>
+              <w:t>10</w:t>
+            </w:r>
+            <w:r>
+              <w:rPr>
+                <w:noProof/>
+                <w:webHidden/>
+              </w:rPr>
+              <w:fldChar w:fldCharType="end"/>
+            </w:r>
+          </w:hyperlink>
+        </w:p>
+        <w:p>
+          <w:pPr>
+            <w:pStyle w:val="TOC2"/>
+            <w:tabs>
+              <w:tab w:val="right" w:leader="dot" w:pos="9350"/>
+            </w:tabs>
+            <w:bidi/>
+            <w:rPr>
+              <w:rFonts w:eastAsiaTheme="minorEastAsia"/>
+              <w:noProof/>
+            </w:rPr>
+          </w:pPr>
+          <w:hyperlink w:anchor="_Toc58395800" w:history="1">
+            <w:r>
+              <w:rPr>
+                <w:rStyle w:val="Hyperlink"/>
+                <w:rFonts w:ascii="Vazir" w:hAnsi="Vazir" w:cs="Vazir"/>
+                <w:b/>
+                <w:bCs/>
+                <w:noProof/>
+                <w:rtl/>
+                <w:lang w:bidi="fa-IR"/>
+              </w:rPr>
+              <w:t>فاکتور چابک</w:t>
+            </w:r>
+            <w:r>
+              <w:rPr>
+                <w:rStyle w:val="Hyperlink"/>
+                <w:rFonts w:ascii="Vazir" w:hAnsi="Vazir" w:cs="Vazir" w:hint="cs"/>
+                <w:b/>
+                <w:bCs/>
+                <w:noProof/>
+                <w:rtl/>
+                <w:lang w:bidi="fa-IR"/>
+              </w:rPr>
+              <w:t>ی</w:t>
+            </w:r>
+            <w:r>
+              <w:rPr>
+                <w:rStyle w:val="Hyperlink"/>
+                <w:rFonts w:ascii="Vazir" w:hAnsi="Vazir" w:cs="Vazir"/>
+                <w:b/>
+                <w:bCs/>
+                <w:noProof/>
+                <w:rtl/>
+                <w:lang w:bidi="fa-IR"/>
+              </w:rPr>
+              <w:t>:</w:t>
+            </w:r>
+            <w:r>
+              <w:rPr>
+                <w:noProof/>
+                <w:webHidden/>
+              </w:rPr>
+              <w:tab/>
+            </w:r>
+            <w:r>
+              <w:rPr>
+                <w:noProof/>
+                <w:webHidden/>
+              </w:rPr>
+              <w:fldChar w:fldCharType="begin"/>
+            </w:r>
+            <w:r>
+              <w:rPr>
+                <w:noProof/>
+                <w:webHidden/>
+              </w:rPr>
+              <w:instrText xml:space="preserve"> PAGEREF _Toc58395800 \h </w:instrText>
+            </w:r>
+            <w:r>
+              <w:rPr>
+                <w:noProof/>
+                <w:webHidden/>
+              </w:rPr>
+            </w:r>
+            <w:r>
+              <w:rPr>
+                <w:noProof/>
+                <w:webHidden/>
+              </w:rPr>
+              <w:fldChar w:fldCharType="separate"/>
+            </w:r>
+            <w:r>
+              <w:rPr>
+                <w:noProof/>
+                <w:webHidden/>
+                <w:rtl/>
+              </w:rPr>
+              <w:t>10</w:t>
+            </w:r>
+            <w:r>
+              <w:rPr>
+                <w:noProof/>
+                <w:webHidden/>
+              </w:rPr>
+              <w:fldChar w:fldCharType="end"/>
+            </w:r>
+          </w:hyperlink>
+        </w:p>
+        <w:p>
+          <w:pPr>
+            <w:pStyle w:val="TOC2"/>
+            <w:tabs>
+              <w:tab w:val="right" w:leader="dot" w:pos="9350"/>
+            </w:tabs>
+            <w:bidi/>
+            <w:rPr>
+              <w:rFonts w:eastAsiaTheme="minorEastAsia"/>
+              <w:noProof/>
+            </w:rPr>
+          </w:pPr>
+          <w:hyperlink w:anchor="_Toc58395801" w:history="1">
+            <w:r>
+              <w:rPr>
+                <w:rStyle w:val="Hyperlink"/>
+                <w:rFonts w:ascii="Vazir" w:hAnsi="Vazir" w:cs="Vazir"/>
+                <w:b/>
+                <w:bCs/>
+                <w:noProof/>
+                <w:rtl/>
+                <w:lang w:bidi="fa-IR"/>
+              </w:rPr>
+              <w:t>آزمون سنجش چابک</w:t>
+            </w:r>
+            <w:r>
+              <w:rPr>
+                <w:rStyle w:val="Hyperlink"/>
+                <w:rFonts w:ascii="Vazir" w:hAnsi="Vazir" w:cs="Vazir" w:hint="cs"/>
+                <w:b/>
+                <w:bCs/>
+                <w:noProof/>
+                <w:rtl/>
+                <w:lang w:bidi="fa-IR"/>
+              </w:rPr>
+              <w:t>ی</w:t>
+            </w:r>
+            <w:r>
+              <w:rPr>
+                <w:rStyle w:val="Hyperlink"/>
+                <w:rFonts w:ascii="Vazir" w:hAnsi="Vazir" w:cs="Vazir" w:hint="eastAsia"/>
+                <w:b/>
+                <w:bCs/>
+                <w:noProof/>
+                <w:rtl/>
+                <w:lang w:bidi="fa-IR"/>
+              </w:rPr>
+              <w:t>،</w:t>
+            </w:r>
+            <w:r>
+              <w:rPr>
+                <w:rStyle w:val="Hyperlink"/>
+                <w:rFonts w:ascii="Vazir" w:hAnsi="Vazir" w:cs="Vazir"/>
+                <w:b/>
+                <w:bCs/>
+                <w:noProof/>
+                <w:rtl/>
+                <w:lang w:bidi="fa-IR"/>
+              </w:rPr>
+              <w:t xml:space="preserve"> 4 در 9:</w:t>
+            </w:r>
+            <w:r>
+              <w:rPr>
+                <w:noProof/>
+                <w:webHidden/>
+              </w:rPr>
+              <w:tab/>
+            </w:r>
+            <w:r>
+              <w:rPr>
+                <w:noProof/>
+                <w:webHidden/>
+              </w:rPr>
+              <w:fldChar w:fldCharType="begin"/>
+            </w:r>
+            <w:r>
+              <w:rPr>
+                <w:noProof/>
+                <w:webHidden/>
+              </w:rPr>
+              <w:instrText xml:space="preserve"> PAGEREF _Toc58395801 \h </w:instrText>
+            </w:r>
+            <w:r>
+              <w:rPr>
+                <w:noProof/>
+                <w:webHidden/>
+              </w:rPr>
+            </w:r>
+            <w:r>
+              <w:rPr>
+                <w:noProof/>
+                <w:webHidden/>
+              </w:rPr>
+              <w:fldChar w:fldCharType="separate"/>
+            </w:r>
+            <w:r>
+              <w:rPr>
+                <w:noProof/>
+                <w:webHidden/>
+                <w:rtl/>
+              </w:rPr>
+              <w:t>10</w:t>
             </w:r>
             <w:r>
               <w:rPr>
@@ -3302,7 +3963,6 @@
           <w:rtl/>
           <w:lang w:bidi="fa-IR"/>
         </w:rPr>
-        <w:lastRenderedPageBreak/>
         <w:br w:type="page"/>
       </w:r>
     </w:p>
@@ -3350,7 +4010,7 @@
           <w:lang w:bidi="fa-IR"/>
         </w:rPr>
       </w:pPr>
-      <w:bookmarkStart w:id="0" w:name="_Toc55373497"/>
+      <w:bookmarkStart w:id="0" w:name="_Toc58395771"/>
       <w:r>
         <w:rPr>
           <w:rFonts w:ascii="Vazir" w:hAnsi="Vazir" w:cs="Vazir" w:hint="cs"/>
@@ -3486,7 +4146,7 @@
           <w:lang w:bidi="fa-IR"/>
         </w:rPr>
       </w:pPr>
-      <w:bookmarkStart w:id="1" w:name="_Toc55373498"/>
+      <w:bookmarkStart w:id="1" w:name="_Toc58395772"/>
       <w:r>
         <w:rPr>
           <w:rFonts w:ascii="Vazir" w:hAnsi="Vazir" w:cs="Vazir" w:hint="cs"/>
@@ -3516,7 +4176,7 @@
           <w:lang w:bidi="fa-IR"/>
         </w:rPr>
       </w:pPr>
-      <w:bookmarkStart w:id="2" w:name="_Toc55373499"/>
+      <w:bookmarkStart w:id="2" w:name="_Toc58395773"/>
       <w:r>
         <w:rPr>
           <w:rFonts w:ascii="Vazir" w:hAnsi="Vazir" w:cs="Vazir" w:hint="cs"/>
@@ -3548,7 +4208,7 @@
           <w:lang w:bidi="fa-IR"/>
         </w:rPr>
       </w:pPr>
-      <w:bookmarkStart w:id="3" w:name="_Toc55373500"/>
+      <w:bookmarkStart w:id="3" w:name="_Toc58395774"/>
       <w:r>
         <w:rPr>
           <w:rFonts w:ascii="Vazir" w:hAnsi="Vazir" w:cs="Vazir" w:hint="cs"/>
@@ -3636,7 +4296,7 @@
           <w:lang w:bidi="fa-IR"/>
         </w:rPr>
       </w:pPr>
-      <w:bookmarkStart w:id="4" w:name="_Toc55373501"/>
+      <w:bookmarkStart w:id="4" w:name="_Toc58395775"/>
       <w:r>
         <w:rPr>
           <w:rFonts w:ascii="Vazir" w:hAnsi="Vazir" w:cs="Vazir" w:hint="cs"/>
@@ -3668,7 +4328,7 @@
           <w:lang w:bidi="fa-IR"/>
         </w:rPr>
       </w:pPr>
-      <w:bookmarkStart w:id="5" w:name="_Toc55373502"/>
+      <w:bookmarkStart w:id="5" w:name="_Toc58395776"/>
       <w:r>
         <w:rPr>
           <w:rFonts w:ascii="Vazir" w:hAnsi="Vazir" w:cs="Vazir" w:hint="cs"/>
@@ -4063,7 +4723,7 @@
           <w:lang w:bidi="fa-IR"/>
         </w:rPr>
       </w:pPr>
-      <w:bookmarkStart w:id="6" w:name="_Toc55373503"/>
+      <w:bookmarkStart w:id="6" w:name="_Toc58395777"/>
       <w:r>
         <w:rPr>
           <w:rFonts w:ascii="Vazir" w:hAnsi="Vazir" w:cs="Vazir" w:hint="cs"/>
@@ -4492,7 +5152,7 @@
           <w:lang w:bidi="fa-IR"/>
         </w:rPr>
       </w:pPr>
-      <w:bookmarkStart w:id="7" w:name="_Toc55373504"/>
+      <w:bookmarkStart w:id="7" w:name="_Toc58395778"/>
       <w:r>
         <w:rPr>
           <w:rFonts w:ascii="Vazir" w:hAnsi="Vazir" w:cs="Vazir" w:hint="cs"/>
@@ -4611,7 +5271,7 @@
           <w:lang w:bidi="fa-IR"/>
         </w:rPr>
       </w:pPr>
-      <w:bookmarkStart w:id="8" w:name="_Toc55373505"/>
+      <w:bookmarkStart w:id="8" w:name="_Toc58395779"/>
       <w:r>
         <w:rPr>
           <w:rFonts w:ascii="Vazir" w:hAnsi="Vazir" w:cs="Vazir" w:hint="cs"/>
@@ -4662,7 +5322,7 @@
         </w:rPr>
         <w:t xml:space="preserve"> </w:t>
       </w:r>
-      <w:bookmarkStart w:id="9" w:name="_Toc55373506"/>
+      <w:bookmarkStart w:id="9" w:name="_Toc58395780"/>
       <w:r>
         <w:rPr>
           <w:rFonts w:ascii="Vazir" w:hAnsi="Vazir" w:cs="Vazir" w:hint="cs"/>
@@ -4752,7 +5412,7 @@
           <w:lang w:bidi="fa-IR"/>
         </w:rPr>
       </w:pPr>
-      <w:bookmarkStart w:id="10" w:name="_Toc55373507"/>
+      <w:bookmarkStart w:id="10" w:name="_Toc58395781"/>
       <w:r>
         <w:rPr>
           <w:rFonts w:ascii="Vazir" w:hAnsi="Vazir" w:cs="Vazir" w:hint="cs"/>
@@ -4823,7 +5483,7 @@
           <w:lang w:bidi="fa-IR"/>
         </w:rPr>
       </w:pPr>
-      <w:bookmarkStart w:id="11" w:name="_Toc55373508"/>
+      <w:bookmarkStart w:id="11" w:name="_Toc58395782"/>
       <w:r>
         <w:rPr>
           <w:rFonts w:ascii="Vazir" w:hAnsi="Vazir" w:cs="Vazir" w:hint="cs"/>
@@ -4875,7 +5535,7 @@
           <w:lang w:bidi="fa-IR"/>
         </w:rPr>
       </w:pPr>
-      <w:bookmarkStart w:id="12" w:name="_Toc55373509"/>
+      <w:bookmarkStart w:id="12" w:name="_Toc58395783"/>
       <w:r>
         <w:rPr>
           <w:rFonts w:ascii="Vazir" w:hAnsi="Vazir" w:cs="Vazir" w:hint="cs"/>
@@ -4917,7 +5577,7 @@
           <w:lang w:bidi="fa-IR"/>
         </w:rPr>
       </w:pPr>
-      <w:bookmarkStart w:id="13" w:name="_Toc55373510"/>
+      <w:bookmarkStart w:id="13" w:name="_Toc58395784"/>
       <w:r>
         <w:rPr>
           <w:rFonts w:ascii="Vazir" w:hAnsi="Vazir" w:cs="Vazir" w:hint="cs"/>
@@ -4999,7 +5659,7 @@
           <w:lang w:bidi="fa-IR"/>
         </w:rPr>
       </w:pPr>
-      <w:bookmarkStart w:id="14" w:name="_Toc55373511"/>
+      <w:bookmarkStart w:id="14" w:name="_Toc58395785"/>
       <w:r>
         <w:rPr>
           <w:rFonts w:ascii="Vazir" w:hAnsi="Vazir" w:cs="Vazir" w:hint="cs"/>
@@ -5074,7 +5734,7 @@
           <w:lang w:bidi="fa-IR"/>
         </w:rPr>
       </w:pPr>
-      <w:bookmarkStart w:id="15" w:name="_Toc55373512"/>
+      <w:bookmarkStart w:id="15" w:name="_Toc58395786"/>
       <w:r>
         <w:rPr>
           <w:rFonts w:ascii="Vazir" w:hAnsi="Vazir" w:cs="Vazir" w:hint="cs"/>
@@ -5136,7 +5796,7 @@
           <w:lang w:bidi="fa-IR"/>
         </w:rPr>
       </w:pPr>
-      <w:bookmarkStart w:id="16" w:name="_Toc55373513"/>
+      <w:bookmarkStart w:id="16" w:name="_Toc58395787"/>
       <w:r>
         <w:rPr>
           <w:rFonts w:ascii="Vazir" w:hAnsi="Vazir" w:cs="Vazir" w:hint="cs"/>
@@ -5211,7 +5871,7 @@
           <w:lang w:bidi="fa-IR"/>
         </w:rPr>
       </w:pPr>
-      <w:bookmarkStart w:id="17" w:name="_Toc55373514"/>
+      <w:bookmarkStart w:id="17" w:name="_Toc58395788"/>
       <w:r>
         <w:rPr>
           <w:rFonts w:ascii="Vazir" w:hAnsi="Vazir" w:cs="Vazir" w:hint="cs"/>
@@ -5370,7 +6030,7 @@
           <w:lang w:bidi="fa-IR"/>
         </w:rPr>
       </w:pPr>
-      <w:bookmarkStart w:id="18" w:name="_Toc55373515"/>
+      <w:bookmarkStart w:id="18" w:name="_Toc58395789"/>
       <w:r>
         <w:rPr>
           <w:rFonts w:ascii="Vazir" w:hAnsi="Vazir" w:cs="Vazir" w:hint="cs"/>
@@ -5481,7 +6141,7 @@
         </w:rPr>
         <w:tab/>
       </w:r>
-      <w:bookmarkStart w:id="19" w:name="_Toc55373516"/>
+      <w:bookmarkStart w:id="19" w:name="_Toc58395790"/>
       <w:r>
         <w:rPr>
           <w:rFonts w:ascii="Vazir" w:hAnsi="Vazir" w:cs="Vazir" w:hint="cs"/>
@@ -5849,7 +6509,7 @@
           <w:lang w:bidi="fa-IR"/>
         </w:rPr>
       </w:pPr>
-      <w:bookmarkStart w:id="20" w:name="_Toc55373517"/>
+      <w:bookmarkStart w:id="20" w:name="_Toc58395791"/>
       <w:r>
         <w:rPr>
           <w:rFonts w:ascii="Vazir" w:hAnsi="Vazir" w:cs="Vazir" w:hint="cs"/>
@@ -5878,7 +6538,7 @@
           <w:lang w:bidi="fa-IR"/>
         </w:rPr>
       </w:pPr>
-      <w:bookmarkStart w:id="21" w:name="_Toc55373518"/>
+      <w:bookmarkStart w:id="21" w:name="_Toc58395792"/>
       <w:r>
         <w:rPr>
           <w:rFonts w:ascii="Vazir" w:hAnsi="Vazir" w:cs="Vazir" w:hint="cs"/>
@@ -5953,7 +6613,7 @@
           <w:lang w:bidi="fa-IR"/>
         </w:rPr>
       </w:pPr>
-      <w:bookmarkStart w:id="22" w:name="_Toc55373519"/>
+      <w:bookmarkStart w:id="22" w:name="_Toc58395793"/>
       <w:r>
         <w:rPr>
           <w:rFonts w:ascii="Vazir" w:hAnsi="Vazir" w:cs="Vazir" w:hint="cs"/>
@@ -6032,7 +6692,7 @@
         </w:rPr>
         <w:t xml:space="preserve"> </w:t>
       </w:r>
-      <w:bookmarkStart w:id="23" w:name="_Toc55373520"/>
+      <w:bookmarkStart w:id="23" w:name="_Toc58395794"/>
       <w:r>
         <w:rPr>
           <w:rFonts w:ascii="Vazir" w:hAnsi="Vazir" w:cs="Vazir" w:hint="cs"/>
@@ -6139,7 +6799,7 @@
           <w:lang w:bidi="fa-IR"/>
         </w:rPr>
       </w:pPr>
-      <w:bookmarkStart w:id="24" w:name="_Toc55373521"/>
+      <w:bookmarkStart w:id="24" w:name="_Toc58395795"/>
       <w:r>
         <w:rPr>
           <w:rFonts w:ascii="Vazir" w:hAnsi="Vazir" w:cs="Vazir" w:hint="cs"/>
@@ -6654,6 +7314,7 @@
           <w:lang w:bidi="fa-IR"/>
         </w:rPr>
       </w:pPr>
+      <w:bookmarkStart w:id="25" w:name="_Toc58395796"/>
       <w:r>
         <w:rPr>
           <w:rFonts w:ascii="Vazir" w:hAnsi="Vazir" w:cs="Vazir" w:hint="cs"/>
@@ -6666,6 +7327,7 @@
         </w:rPr>
         <w:t>تعریف</w:t>
       </w:r>
+      <w:bookmarkEnd w:id="25"/>
     </w:p>
     <w:p>
       <w:pPr>
@@ -6814,6 +7476,7 @@
           <w:lang w:bidi="fa-IR"/>
         </w:rPr>
       </w:pPr>
+      <w:bookmarkStart w:id="26" w:name="_Toc58395797"/>
       <w:r>
         <w:rPr>
           <w:rFonts w:ascii="Vazir" w:hAnsi="Vazir" w:cs="Vazir" w:hint="cs"/>
@@ -6850,6 +7513,7 @@
         </w:rPr>
         <w:t>مفصل ها</w:t>
       </w:r>
+      <w:bookmarkEnd w:id="26"/>
     </w:p>
     <w:p>
       <w:pPr>
@@ -7090,12 +7754,347 @@
         <w:jc w:val="both"/>
         <w:rPr>
           <w:rFonts w:ascii="Vazir" w:hAnsi="Vazir" w:cs="Vazir"/>
-          <w:sz w:val="24"/>
-          <w:szCs w:val="24"/>
-          <w:rtl/>
-          <w:lang w:bidi="fa-IR"/>
-        </w:rPr>
-      </w:pPr>
+          <w:b/>
+          <w:bCs/>
+          <w:sz w:val="28"/>
+          <w:szCs w:val="28"/>
+          <w:rtl/>
+          <w:lang w:bidi="fa-IR"/>
+        </w:rPr>
+      </w:pPr>
+      <w:r>
+        <w:rPr>
+          <w:rFonts w:ascii="Vazir" w:hAnsi="Vazir" w:cs="Vazir" w:hint="cs"/>
+          <w:b/>
+          <w:bCs/>
+          <w:sz w:val="28"/>
+          <w:szCs w:val="28"/>
+          <w:rtl/>
+          <w:lang w:bidi="fa-IR"/>
+        </w:rPr>
+        <w:lastRenderedPageBreak/>
+        <w:t>جلسه هفتم:</w:t>
+      </w:r>
+    </w:p>
+    <w:p>
+      <w:pPr>
+        <w:bidi/>
+        <w:ind w:firstLine="720"/>
+        <w:jc w:val="both"/>
+        <w:outlineLvl w:val="0"/>
+        <w:rPr>
+          <w:rFonts w:ascii="Vazir" w:hAnsi="Vazir" w:cs="Vazir"/>
+          <w:b/>
+          <w:bCs/>
+          <w:sz w:val="28"/>
+          <w:szCs w:val="28"/>
+          <w:rtl/>
+          <w:lang w:bidi="fa-IR"/>
+        </w:rPr>
+      </w:pPr>
+      <w:bookmarkStart w:id="27" w:name="_Toc58395798"/>
+      <w:r>
+        <w:rPr>
+          <w:rFonts w:ascii="Vazir" w:hAnsi="Vazir" w:cs="Vazir" w:hint="cs"/>
+          <w:b/>
+          <w:bCs/>
+          <w:sz w:val="28"/>
+          <w:szCs w:val="28"/>
+          <w:rtl/>
+          <w:lang w:bidi="fa-IR"/>
+        </w:rPr>
+        <w:t>سرعت</w:t>
+      </w:r>
+      <w:bookmarkEnd w:id="27"/>
+    </w:p>
+    <w:p>
+      <w:pPr>
+        <w:bidi/>
+        <w:ind w:firstLine="720"/>
+        <w:jc w:val="both"/>
+        <w:rPr>
+          <w:rFonts w:ascii="Vazir" w:hAnsi="Vazir" w:cs="Vazir"/>
+          <w:sz w:val="24"/>
+          <w:szCs w:val="24"/>
+          <w:rtl/>
+          <w:lang w:bidi="fa-IR"/>
+        </w:rPr>
+      </w:pPr>
+      <w:r>
+        <w:rPr>
+          <w:rFonts w:ascii="Vazir" w:hAnsi="Vazir" w:cs="Vazir" w:hint="cs"/>
+          <w:sz w:val="24"/>
+          <w:szCs w:val="24"/>
+          <w:rtl/>
+          <w:lang w:bidi="fa-IR"/>
+        </w:rPr>
+        <w:t>عبارت است از، قابلیت فرد در جلو راندن یا حرکت دادن تمام یا بخشی از بدن در فضا در کوتاه ترین زمان ممکن، برای مثال سرعت جلو راندن دست های یک کشتی گیر برای اجرای یک فن، حرکت دست پرتاپ کننده وزنه، حرکات پای شناگر، حرکات دست یک قهرمان کاراته.</w:t>
+      </w:r>
+      <w:r>
+        <w:rPr>
+          <w:rFonts w:ascii="Vazir" w:hAnsi="Vazir" w:cs="Vazir" w:hint="cs"/>
+          <w:sz w:val="24"/>
+          <w:szCs w:val="24"/>
+          <w:rtl/>
+          <w:lang w:bidi="fa-IR"/>
+        </w:rPr>
+        <w:t xml:space="preserve"> </w:t>
+      </w:r>
+    </w:p>
+    <w:p>
+      <w:pPr>
+        <w:bidi/>
+        <w:ind w:firstLine="720"/>
+        <w:jc w:val="both"/>
+        <w:rPr>
+          <w:rFonts w:ascii="Vazir" w:hAnsi="Vazir" w:cs="Vazir"/>
+          <w:sz w:val="24"/>
+          <w:szCs w:val="24"/>
+          <w:rtl/>
+          <w:lang w:bidi="fa-IR"/>
+        </w:rPr>
+      </w:pPr>
+      <w:r>
+        <w:rPr>
+          <w:rFonts w:ascii="Vazir" w:hAnsi="Vazir" w:cs="Vazir" w:hint="cs"/>
+          <w:sz w:val="24"/>
+          <w:szCs w:val="24"/>
+          <w:rtl/>
+          <w:lang w:bidi="fa-IR"/>
+        </w:rPr>
+        <w:t>یکی از آزمون ها:</w:t>
+      </w:r>
+    </w:p>
+    <w:p>
+      <w:pPr>
+        <w:bidi/>
+        <w:ind w:firstLine="720"/>
+        <w:jc w:val="both"/>
+        <w:outlineLvl w:val="1"/>
+        <w:rPr>
+          <w:rFonts w:ascii="Vazir" w:hAnsi="Vazir" w:cs="Vazir"/>
+          <w:b/>
+          <w:bCs/>
+          <w:sz w:val="24"/>
+          <w:szCs w:val="24"/>
+          <w:rtl/>
+          <w:lang w:bidi="fa-IR"/>
+        </w:rPr>
+      </w:pPr>
+      <w:bookmarkStart w:id="28" w:name="_Toc58395799"/>
+      <w:r>
+        <w:rPr>
+          <w:rFonts w:ascii="Vazir" w:hAnsi="Vazir" w:cs="Vazir" w:hint="cs"/>
+          <w:b/>
+          <w:bCs/>
+          <w:sz w:val="24"/>
+          <w:szCs w:val="24"/>
+          <w:rtl/>
+          <w:lang w:bidi="fa-IR"/>
+        </w:rPr>
+        <w:t>وسایل مناسب در آزمون دوی سرعت 60 متر:</w:t>
+      </w:r>
+      <w:bookmarkEnd w:id="28"/>
+    </w:p>
+    <w:p>
+      <w:pPr>
+        <w:bidi/>
+        <w:ind w:firstLine="720"/>
+        <w:jc w:val="both"/>
+        <w:rPr>
+          <w:rFonts w:ascii="Vazir" w:hAnsi="Vazir" w:cs="Vazir"/>
+          <w:sz w:val="24"/>
+          <w:szCs w:val="24"/>
+          <w:rtl/>
+          <w:lang w:bidi="fa-IR"/>
+        </w:rPr>
+      </w:pPr>
+      <w:r>
+        <w:rPr>
+          <w:rFonts w:ascii="Vazir" w:hAnsi="Vazir" w:cs="Vazir" w:hint="cs"/>
+          <w:sz w:val="24"/>
+          <w:szCs w:val="24"/>
+          <w:rtl/>
+          <w:lang w:bidi="fa-IR"/>
+        </w:rPr>
+        <w:t>یک زمین مناسب با 150 متر حداقل، کورنومتر، پرچم، یک عدد متر نواری.</w:t>
+      </w:r>
+    </w:p>
+    <w:p>
+      <w:pPr>
+        <w:bidi/>
+        <w:ind w:firstLine="720"/>
+        <w:jc w:val="both"/>
+        <w:rPr>
+          <w:rFonts w:ascii="Vazir" w:hAnsi="Vazir" w:cs="Vazir"/>
+          <w:sz w:val="24"/>
+          <w:szCs w:val="24"/>
+          <w:rtl/>
+          <w:lang w:bidi="fa-IR"/>
+        </w:rPr>
+      </w:pPr>
+      <w:r>
+        <w:rPr>
+          <w:rFonts w:ascii="Vazir" w:hAnsi="Vazir" w:cs="Vazir" w:hint="cs"/>
+          <w:sz w:val="24"/>
+          <w:szCs w:val="24"/>
+          <w:rtl/>
+          <w:lang w:bidi="fa-IR"/>
+        </w:rPr>
+        <w:t xml:space="preserve">زمین از صد متر مشخص میشد، سپس از خط شروع با فاصله حداقل 15 و حداکثر 20 متر علامت گذاری میکنم و پرچم را در آنجا میگذاریم، سپس از نقطه مورد نظر مسافت 60 متر را مشخص میکردیم و در فاصله صد متر شروع خط پایان را مشخص میکردیم. آزمون شوند آزمون را با فرمان </w:t>
+      </w:r>
+      <w:r>
+        <w:rPr>
+          <w:rFonts w:ascii="Vazir" w:hAnsi="Vazir" w:cs="Vazir" w:hint="cs"/>
+          <w:b/>
+          <w:bCs/>
+          <w:sz w:val="28"/>
+          <w:szCs w:val="28"/>
+          <w:rtl/>
+          <w:lang w:bidi="fa-IR"/>
+        </w:rPr>
+        <w:t>رو</w:t>
+      </w:r>
+      <w:r>
+        <w:rPr>
+          <w:rFonts w:ascii="Vazir" w:hAnsi="Vazir" w:cs="Vazir" w:hint="cs"/>
+          <w:sz w:val="28"/>
+          <w:szCs w:val="28"/>
+          <w:rtl/>
+          <w:lang w:bidi="fa-IR"/>
+        </w:rPr>
+        <w:t xml:space="preserve"> </w:t>
+      </w:r>
+      <w:r>
+        <w:rPr>
+          <w:rFonts w:ascii="Vazir" w:hAnsi="Vazir" w:cs="Vazir" w:hint="cs"/>
+          <w:sz w:val="24"/>
+          <w:szCs w:val="24"/>
+          <w:rtl/>
+          <w:lang w:bidi="fa-IR"/>
+        </w:rPr>
+        <w:t>آغاز میکرد</w:t>
+      </w:r>
+      <w:r>
+        <w:rPr>
+          <w:rFonts w:ascii="Vazir" w:hAnsi="Vazir" w:cs="Vazir" w:hint="cs"/>
+          <w:sz w:val="24"/>
+          <w:szCs w:val="24"/>
+          <w:rtl/>
+          <w:lang w:bidi="fa-IR"/>
+        </w:rPr>
+        <w:t xml:space="preserve"> و باسرعت هر چه تمام تر از علامت اول عبور میکرد، پس از طی 60 متر با حداکثر سرعت خود را به خط پایان میرساند و کورنومتر زده میشود. زمانی که برای طی این مسافت طی میشد را مد نظر قرار میدادیم و نمره را لحاظ میکردیم.</w:t>
+      </w:r>
+    </w:p>
+    <w:p>
+      <w:pPr>
+        <w:bidi/>
+        <w:ind w:firstLine="720"/>
+        <w:jc w:val="both"/>
+        <w:outlineLvl w:val="1"/>
+        <w:rPr>
+          <w:rFonts w:ascii="Vazir" w:hAnsi="Vazir" w:cs="Vazir"/>
+          <w:b/>
+          <w:bCs/>
+          <w:sz w:val="24"/>
+          <w:szCs w:val="24"/>
+          <w:rtl/>
+          <w:lang w:bidi="fa-IR"/>
+        </w:rPr>
+      </w:pPr>
+      <w:bookmarkStart w:id="29" w:name="_Toc58395800"/>
+      <w:r>
+        <w:rPr>
+          <w:rFonts w:ascii="Vazir" w:hAnsi="Vazir" w:cs="Vazir" w:hint="cs"/>
+          <w:b/>
+          <w:bCs/>
+          <w:sz w:val="24"/>
+          <w:szCs w:val="24"/>
+          <w:rtl/>
+          <w:lang w:bidi="fa-IR"/>
+        </w:rPr>
+        <w:t>فاکتور چابکی:</w:t>
+      </w:r>
+      <w:bookmarkEnd w:id="29"/>
+    </w:p>
+    <w:p>
+      <w:pPr>
+        <w:bidi/>
+        <w:ind w:firstLine="720"/>
+        <w:jc w:val="both"/>
+        <w:rPr>
+          <w:rFonts w:ascii="Vazir" w:hAnsi="Vazir" w:cs="Vazir"/>
+          <w:sz w:val="24"/>
+          <w:szCs w:val="24"/>
+          <w:rtl/>
+          <w:lang w:bidi="fa-IR"/>
+        </w:rPr>
+      </w:pPr>
+      <w:r>
+        <w:rPr>
+          <w:rFonts w:ascii="Vazir" w:hAnsi="Vazir" w:cs="Vazir" w:hint="cs"/>
+          <w:sz w:val="24"/>
+          <w:szCs w:val="24"/>
+          <w:rtl/>
+          <w:lang w:bidi="fa-IR"/>
+        </w:rPr>
+        <w:t>قابلتی که انسان را قادر میسازد تا با سرعت حالت بدن و جهت حرکت را همراه با حفظ تعادل در فضا تغییر دهد. عوامل بسیاری مانند، سرعت حرکت زمان واکنش تعادل هماهنگی عصبی و عضلانی دید و همچنین آگاهای هایی در چابکی موئثر هستند.</w:t>
+      </w:r>
+    </w:p>
+    <w:p>
+      <w:pPr>
+        <w:bidi/>
+        <w:ind w:firstLine="720"/>
+        <w:jc w:val="both"/>
+        <w:outlineLvl w:val="1"/>
+        <w:rPr>
+          <w:rFonts w:ascii="Vazir" w:hAnsi="Vazir" w:cs="Vazir"/>
+          <w:b/>
+          <w:bCs/>
+          <w:sz w:val="24"/>
+          <w:szCs w:val="24"/>
+          <w:rtl/>
+          <w:lang w:bidi="fa-IR"/>
+        </w:rPr>
+      </w:pPr>
+      <w:bookmarkStart w:id="30" w:name="_Toc58395801"/>
+      <w:r>
+        <w:rPr>
+          <w:rFonts w:ascii="Vazir" w:hAnsi="Vazir" w:cs="Vazir" w:hint="cs"/>
+          <w:b/>
+          <w:bCs/>
+          <w:sz w:val="24"/>
+          <w:szCs w:val="24"/>
+          <w:rtl/>
+          <w:lang w:bidi="fa-IR"/>
+        </w:rPr>
+        <w:t>آزمون سنجش چابکی، 4 در 9:</w:t>
+      </w:r>
+      <w:bookmarkEnd w:id="30"/>
+    </w:p>
+    <w:p>
+      <w:pPr>
+        <w:bidi/>
+        <w:ind w:firstLine="720"/>
+        <w:jc w:val="both"/>
+        <w:rPr>
+          <w:rFonts w:ascii="Vazir" w:hAnsi="Vazir" w:cs="Vazir"/>
+          <w:sz w:val="24"/>
+          <w:szCs w:val="24"/>
+          <w:rtl/>
+          <w:lang w:bidi="fa-IR"/>
+        </w:rPr>
+      </w:pPr>
+      <w:r>
+        <w:rPr>
+          <w:rFonts w:ascii="Vazir" w:hAnsi="Vazir" w:cs="Vazir" w:hint="cs"/>
+          <w:sz w:val="24"/>
+          <w:szCs w:val="24"/>
+          <w:rtl/>
+          <w:lang w:bidi="fa-IR"/>
+        </w:rPr>
+        <w:t>دو مخروط قرار میدهیم فاصله بین دو مخروط 9 متر است و دانشجویان به مدت 8 ثانیه فرصت داشتند که این فاصله را 4 بار طی کنند و کمترین زمان را به عنوان نورم مبدا و مبنا قرار میدادیم و براساس آن نمره تعین میشد.</w:t>
+      </w:r>
     </w:p>
     <w:p>
       <w:pPr>

</xml_diff>